<commit_message>
reviews done, continue work on memory and details
</commit_message>
<xml_diff>
--- a/KellyWhiting-whithang/FinalProjectQuestions.docx
+++ b/KellyWhiting-whithang/FinalProjectQuestions.docx
@@ -3,14 +3,43 @@
 <w:document xmlns:mo="http://schemas.microsoft.com/office/mac/office/2008/main" xmlns:ve="http://schemas.openxmlformats.org/markup-compatibility/2006" xmlns:mv="urn:schemas-microsoft-com:mac:vml" xmlns:o="urn:schemas-microsoft-com:office:office" xmlns:r="http://schemas.openxmlformats.org/officeDocument/2006/relationships" xmlns:m="http://schemas.openxmlformats.org/officeDocument/2006/math" xmlns:v="urn:schemas-microsoft-com:vml" xmlns:wp="http://schemas.openxmlformats.org/drawingml/2006/wordprocessingDrawing" xmlns:w10="urn:schemas-microsoft-com:office:word" xmlns:w="http://schemas.openxmlformats.org/wordprocessingml/2006/main" xmlns:wne="http://schemas.microsoft.com/office/word/2006/wordml">
   <w:body>
     <w:p>
-      <w:r>
+      <w:pPr>
+        <w:rPr>
+          <w:u w:val="single"/>
+        </w:rPr>
+      </w:pPr>
+      <w:r>
+        <w:rPr>
+          <w:u w:val="single"/>
+        </w:rPr>
+        <w:t xml:space="preserve">Development </w:t>
+      </w:r>
+      <w:r>
+        <w:rPr>
+          <w:u w:val="single"/>
+        </w:rPr>
         <w:t>Questions / issues:</w:t>
       </w:r>
     </w:p>
     <w:p/>
     <w:p>
       <w:r>
-        <w:t>Dropdown bootstrap menu not working.  David fixed it on home page by dropping include tag in layouts/application but not working on other pages</w:t>
+        <w:t xml:space="preserve">Dropdown bootstrap menu </w:t>
+      </w:r>
+      <w:r>
+        <w:t xml:space="preserve">was </w:t>
+      </w:r>
+      <w:r>
+        <w:t xml:space="preserve">not working.  David fixed it on home page by dropping include tag in layouts/application </w:t>
+      </w:r>
+      <w:r>
+        <w:t>and then included a js tag on all</w:t>
+      </w:r>
+      <w:r>
+        <w:t xml:space="preserve"> other pages</w:t>
+      </w:r>
+      <w:r>
+        <w:t>.  Is that correct?</w:t>
       </w:r>
     </w:p>
     <w:p/>
@@ -27,35 +56,137 @@
       <w:r>
         <w:t>/too complex</w:t>
       </w:r>
+      <w:r>
+        <w:t>, created avatar class</w:t>
+      </w:r>
     </w:p>
     <w:p/>
     <w:p>
       <w:r>
         <w:t>Creating a new review doesn’t save user_id</w:t>
       </w:r>
-    </w:p>
-    <w:p/>
-    <w:p>
-      <w:r>
-        <w:t>Id in profile is not being set</w:t>
-      </w:r>
-      <w:r>
-        <w:t xml:space="preserve"> </w:t>
-      </w:r>
-    </w:p>
-    <w:p>
-      <w:r>
-        <w:t>Affiliate – lead gen</w:t>
-      </w:r>
-    </w:p>
-    <w:p/>
-    <w:p>
-      <w:r>
-        <w:t>Ecommerce</w:t>
-      </w:r>
-    </w:p>
-    <w:p/>
-    <w:p/>
+      <w:r>
+        <w:t xml:space="preserve"> even though it should validate the presence in the model</w:t>
+      </w:r>
+    </w:p>
+    <w:p/>
+    <w:p>
+      <w:r>
+        <w:t>Edit profile should remember and display profile pic</w:t>
+      </w:r>
+    </w:p>
+    <w:p/>
+    <w:p>
+      <w:r>
+        <w:t>Make hyperlink address appear at bottom of the page</w:t>
+      </w:r>
+    </w:p>
+    <w:p/>
+    <w:p>
+      <w:r>
+        <w:t>Can we allow email in user to change?  Or should I make an alternate email attached to profile?</w:t>
+      </w:r>
+    </w:p>
+    <w:p/>
+    <w:p>
+      <w:r>
+        <w:t>Make state drop down field in profile</w:t>
+      </w:r>
+    </w:p>
+    <w:p/>
+    <w:p>
+      <w:pPr>
+        <w:rPr>
+          <w:u w:val="single"/>
+        </w:rPr>
+      </w:pPr>
+      <w:r>
+        <w:rPr>
+          <w:u w:val="single"/>
+        </w:rPr>
+        <w:t>Extras to discuss:</w:t>
+      </w:r>
+    </w:p>
+    <w:p/>
+    <w:p>
+      <w:r>
+        <w:t>- scrapper</w:t>
+      </w:r>
+    </w:p>
+    <w:p>
+      <w:r>
+        <w:t>- search function</w:t>
+      </w:r>
+    </w:p>
+    <w:p>
+      <w:r>
+        <w:t>- Google maps</w:t>
+      </w:r>
+    </w:p>
+    <w:p>
+      <w:r>
+        <w:t>- yelp api</w:t>
+      </w:r>
+    </w:p>
+    <w:p>
+      <w:r>
+        <w:t>- friends/followers (join table? Additional param?)</w:t>
+      </w:r>
+    </w:p>
+    <w:p>
+      <w:r>
+        <w:t>- affiliate – lead gen</w:t>
+      </w:r>
+    </w:p>
+    <w:p>
+      <w:r>
+        <w:t>- e-commerce</w:t>
+      </w:r>
+    </w:p>
+    <w:p/>
+    <w:p>
+      <w:pPr>
+        <w:rPr>
+          <w:u w:val="single"/>
+        </w:rPr>
+      </w:pPr>
+      <w:r>
+        <w:rPr>
+          <w:u w:val="single"/>
+        </w:rPr>
+        <w:t>deep thoughts</w:t>
+      </w:r>
+    </w:p>
+    <w:p/>
+    <w:p>
+      <w:r>
+        <w:t xml:space="preserve">how are memories and reviews related?  Should a review have a date?  </w:t>
+      </w:r>
+    </w:p>
+    <w:p/>
+    <w:p>
+      <w:r>
+        <w:t>Reservation is a new model</w:t>
+      </w:r>
+    </w:p>
+    <w:p/>
+    <w:p>
+      <w:r>
+        <w:t>Memory has photo albums, music, restaurant details, hotel/housing details</w:t>
+      </w:r>
+    </w:p>
+    <w:p/>
+    <w:p>
+      <w:r>
+        <w:t>*need to create default wish list memory and then can create new memory before finishing memory_detail</w:t>
+      </w:r>
+    </w:p>
+    <w:p/>
+    <w:p>
+      <w:r>
+        <w:t>*need to pass winery_id to memory_detail but can’t</w:t>
+      </w:r>
+    </w:p>
     <w:p/>
     <w:p/>
     <w:sectPr>
@@ -64,6 +195,241 @@
     </w:sectPr>
   </w:body>
 </w:document>
+</file>
+
+<file path=word/numbering.xml><?xml version="1.0" encoding="utf-8"?>
+<w:numbering xmlns:mo="http://schemas.microsoft.com/office/mac/office/2008/main" xmlns:ve="http://schemas.openxmlformats.org/markup-compatibility/2006" xmlns:mv="urn:schemas-microsoft-com:mac:vml" xmlns:o="urn:schemas-microsoft-com:office:office" xmlns:r="http://schemas.openxmlformats.org/officeDocument/2006/relationships" xmlns:m="http://schemas.openxmlformats.org/officeDocument/2006/math" xmlns:v="urn:schemas-microsoft-com:vml" xmlns:wp="http://schemas.openxmlformats.org/drawingml/2006/wordprocessingDrawing" xmlns:w10="urn:schemas-microsoft-com:office:word" xmlns:w="http://schemas.openxmlformats.org/wordprocessingml/2006/main" xmlns:wne="http://schemas.microsoft.com/office/word/2006/wordml">
+  <w:abstractNum w:abstractNumId="0">
+    <w:nsid w:val="0DFB1832"/>
+    <w:multiLevelType w:val="hybridMultilevel"/>
+    <w:tmpl w:val="D77C6998"/>
+    <w:lvl w:ilvl="0" w:tplc="D102C966">
+      <w:numFmt w:val="bullet"/>
+      <w:lvlText w:val="-"/>
+      <w:lvlJc w:val="left"/>
+      <w:pPr>
+        <w:ind w:left="720" w:hanging="360"/>
+      </w:pPr>
+      <w:rPr>
+        <w:rFonts w:ascii="Cambria" w:eastAsiaTheme="minorHAnsi" w:hAnsi="Cambria" w:cstheme="minorBidi" w:hint="default"/>
+      </w:rPr>
+    </w:lvl>
+    <w:lvl w:ilvl="1" w:tplc="04090003" w:tentative="1">
+      <w:start w:val="1"/>
+      <w:numFmt w:val="bullet"/>
+      <w:lvlText w:val="o"/>
+      <w:lvlJc w:val="left"/>
+      <w:pPr>
+        <w:ind w:left="1440" w:hanging="360"/>
+      </w:pPr>
+      <w:rPr>
+        <w:rFonts w:ascii="Courier New" w:hAnsi="Courier New" w:hint="default"/>
+      </w:rPr>
+    </w:lvl>
+    <w:lvl w:ilvl="2" w:tplc="04090005" w:tentative="1">
+      <w:start w:val="1"/>
+      <w:numFmt w:val="bullet"/>
+      <w:lvlText w:val=""/>
+      <w:lvlJc w:val="left"/>
+      <w:pPr>
+        <w:ind w:left="2160" w:hanging="360"/>
+      </w:pPr>
+      <w:rPr>
+        <w:rFonts w:ascii="Wingdings" w:hAnsi="Wingdings" w:hint="default"/>
+      </w:rPr>
+    </w:lvl>
+    <w:lvl w:ilvl="3" w:tplc="04090001" w:tentative="1">
+      <w:start w:val="1"/>
+      <w:numFmt w:val="bullet"/>
+      <w:lvlText w:val=""/>
+      <w:lvlJc w:val="left"/>
+      <w:pPr>
+        <w:ind w:left="2880" w:hanging="360"/>
+      </w:pPr>
+      <w:rPr>
+        <w:rFonts w:ascii="Symbol" w:hAnsi="Symbol" w:hint="default"/>
+      </w:rPr>
+    </w:lvl>
+    <w:lvl w:ilvl="4" w:tplc="04090003" w:tentative="1">
+      <w:start w:val="1"/>
+      <w:numFmt w:val="bullet"/>
+      <w:lvlText w:val="o"/>
+      <w:lvlJc w:val="left"/>
+      <w:pPr>
+        <w:ind w:left="3600" w:hanging="360"/>
+      </w:pPr>
+      <w:rPr>
+        <w:rFonts w:ascii="Courier New" w:hAnsi="Courier New" w:hint="default"/>
+      </w:rPr>
+    </w:lvl>
+    <w:lvl w:ilvl="5" w:tplc="04090005" w:tentative="1">
+      <w:start w:val="1"/>
+      <w:numFmt w:val="bullet"/>
+      <w:lvlText w:val=""/>
+      <w:lvlJc w:val="left"/>
+      <w:pPr>
+        <w:ind w:left="4320" w:hanging="360"/>
+      </w:pPr>
+      <w:rPr>
+        <w:rFonts w:ascii="Wingdings" w:hAnsi="Wingdings" w:hint="default"/>
+      </w:rPr>
+    </w:lvl>
+    <w:lvl w:ilvl="6" w:tplc="04090001" w:tentative="1">
+      <w:start w:val="1"/>
+      <w:numFmt w:val="bullet"/>
+      <w:lvlText w:val=""/>
+      <w:lvlJc w:val="left"/>
+      <w:pPr>
+        <w:ind w:left="5040" w:hanging="360"/>
+      </w:pPr>
+      <w:rPr>
+        <w:rFonts w:ascii="Symbol" w:hAnsi="Symbol" w:hint="default"/>
+      </w:rPr>
+    </w:lvl>
+    <w:lvl w:ilvl="7" w:tplc="04090003" w:tentative="1">
+      <w:start w:val="1"/>
+      <w:numFmt w:val="bullet"/>
+      <w:lvlText w:val="o"/>
+      <w:lvlJc w:val="left"/>
+      <w:pPr>
+        <w:ind w:left="5760" w:hanging="360"/>
+      </w:pPr>
+      <w:rPr>
+        <w:rFonts w:ascii="Courier New" w:hAnsi="Courier New" w:hint="default"/>
+      </w:rPr>
+    </w:lvl>
+    <w:lvl w:ilvl="8" w:tplc="04090005" w:tentative="1">
+      <w:start w:val="1"/>
+      <w:numFmt w:val="bullet"/>
+      <w:lvlText w:val=""/>
+      <w:lvlJc w:val="left"/>
+      <w:pPr>
+        <w:ind w:left="6480" w:hanging="360"/>
+      </w:pPr>
+      <w:rPr>
+        <w:rFonts w:ascii="Wingdings" w:hAnsi="Wingdings" w:hint="default"/>
+      </w:rPr>
+    </w:lvl>
+  </w:abstractNum>
+  <w:abstractNum w:abstractNumId="1">
+    <w:nsid w:val="640F6707"/>
+    <w:multiLevelType w:val="hybridMultilevel"/>
+    <w:tmpl w:val="7106830E"/>
+    <w:lvl w:ilvl="0" w:tplc="D102C966">
+      <w:numFmt w:val="bullet"/>
+      <w:lvlText w:val="-"/>
+      <w:lvlJc w:val="left"/>
+      <w:pPr>
+        <w:ind w:left="720" w:hanging="360"/>
+      </w:pPr>
+      <w:rPr>
+        <w:rFonts w:ascii="Cambria" w:eastAsiaTheme="minorHAnsi" w:hAnsi="Cambria" w:cstheme="minorBidi" w:hint="default"/>
+      </w:rPr>
+    </w:lvl>
+    <w:lvl w:ilvl="1" w:tplc="04090003" w:tentative="1">
+      <w:start w:val="1"/>
+      <w:numFmt w:val="bullet"/>
+      <w:lvlText w:val="o"/>
+      <w:lvlJc w:val="left"/>
+      <w:pPr>
+        <w:ind w:left="1440" w:hanging="360"/>
+      </w:pPr>
+      <w:rPr>
+        <w:rFonts w:ascii="Courier New" w:hAnsi="Courier New" w:hint="default"/>
+      </w:rPr>
+    </w:lvl>
+    <w:lvl w:ilvl="2" w:tplc="04090005" w:tentative="1">
+      <w:start w:val="1"/>
+      <w:numFmt w:val="bullet"/>
+      <w:lvlText w:val=""/>
+      <w:lvlJc w:val="left"/>
+      <w:pPr>
+        <w:ind w:left="2160" w:hanging="360"/>
+      </w:pPr>
+      <w:rPr>
+        <w:rFonts w:ascii="Wingdings" w:hAnsi="Wingdings" w:hint="default"/>
+      </w:rPr>
+    </w:lvl>
+    <w:lvl w:ilvl="3" w:tplc="04090001" w:tentative="1">
+      <w:start w:val="1"/>
+      <w:numFmt w:val="bullet"/>
+      <w:lvlText w:val=""/>
+      <w:lvlJc w:val="left"/>
+      <w:pPr>
+        <w:ind w:left="2880" w:hanging="360"/>
+      </w:pPr>
+      <w:rPr>
+        <w:rFonts w:ascii="Symbol" w:hAnsi="Symbol" w:hint="default"/>
+      </w:rPr>
+    </w:lvl>
+    <w:lvl w:ilvl="4" w:tplc="04090003" w:tentative="1">
+      <w:start w:val="1"/>
+      <w:numFmt w:val="bullet"/>
+      <w:lvlText w:val="o"/>
+      <w:lvlJc w:val="left"/>
+      <w:pPr>
+        <w:ind w:left="3600" w:hanging="360"/>
+      </w:pPr>
+      <w:rPr>
+        <w:rFonts w:ascii="Courier New" w:hAnsi="Courier New" w:hint="default"/>
+      </w:rPr>
+    </w:lvl>
+    <w:lvl w:ilvl="5" w:tplc="04090005" w:tentative="1">
+      <w:start w:val="1"/>
+      <w:numFmt w:val="bullet"/>
+      <w:lvlText w:val=""/>
+      <w:lvlJc w:val="left"/>
+      <w:pPr>
+        <w:ind w:left="4320" w:hanging="360"/>
+      </w:pPr>
+      <w:rPr>
+        <w:rFonts w:ascii="Wingdings" w:hAnsi="Wingdings" w:hint="default"/>
+      </w:rPr>
+    </w:lvl>
+    <w:lvl w:ilvl="6" w:tplc="04090001" w:tentative="1">
+      <w:start w:val="1"/>
+      <w:numFmt w:val="bullet"/>
+      <w:lvlText w:val=""/>
+      <w:lvlJc w:val="left"/>
+      <w:pPr>
+        <w:ind w:left="5040" w:hanging="360"/>
+      </w:pPr>
+      <w:rPr>
+        <w:rFonts w:ascii="Symbol" w:hAnsi="Symbol" w:hint="default"/>
+      </w:rPr>
+    </w:lvl>
+    <w:lvl w:ilvl="7" w:tplc="04090003" w:tentative="1">
+      <w:start w:val="1"/>
+      <w:numFmt w:val="bullet"/>
+      <w:lvlText w:val="o"/>
+      <w:lvlJc w:val="left"/>
+      <w:pPr>
+        <w:ind w:left="5760" w:hanging="360"/>
+      </w:pPr>
+      <w:rPr>
+        <w:rFonts w:ascii="Courier New" w:hAnsi="Courier New" w:hint="default"/>
+      </w:rPr>
+    </w:lvl>
+    <w:lvl w:ilvl="8" w:tplc="04090005" w:tentative="1">
+      <w:start w:val="1"/>
+      <w:numFmt w:val="bullet"/>
+      <w:lvlText w:val=""/>
+      <w:lvlJc w:val="left"/>
+      <w:pPr>
+        <w:ind w:left="6480" w:hanging="360"/>
+      </w:pPr>
+      <w:rPr>
+        <w:rFonts w:ascii="Wingdings" w:hAnsi="Wingdings" w:hint="default"/>
+      </w:rPr>
+    </w:lvl>
+  </w:abstractNum>
+  <w:num w:numId="1">
+    <w:abstractNumId w:val="0"/>
+  </w:num>
+  <w:num w:numId="2">
+    <w:abstractNumId w:val="1"/>
+  </w:num>
+</w:numbering>
 </file>
 
 <file path=word/styles.xml><?xml version="1.0" encoding="utf-8"?>
@@ -247,6 +613,17 @@
     <w:name w:val="No List"/>
     <w:semiHidden/>
     <w:unhideWhenUsed/>
+  </w:style>
+  <w:style w:type="paragraph" w:styleId="ListParagraph">
+    <w:name w:val="List Paragraph"/>
+    <w:basedOn w:val="Normal"/>
+    <w:uiPriority w:val="34"/>
+    <w:qFormat/>
+    <w:rsid w:val="009351EE"/>
+    <w:pPr>
+      <w:ind w:left="720"/>
+      <w:contextualSpacing/>
+    </w:pPr>
   </w:style>
 </w:styles>
 </file>

</xml_diff>